<commit_message>
Jose - se ajusta el tema de los costos segun recomendaciones y acuerdos
</commit_message>
<xml_diff>
--- a/src/assets/docs/Trimestre II/Estimacion de costos/FICHA TÉCNICA DEL PROYECTO.docx
+++ b/src/assets/docs/Trimestre II/Estimacion de costos/FICHA TÉCNICA DEL PROYECTO.docx
@@ -236,13 +236,7 @@
         </w:numPr>
       </w:pPr>
       <w:r>
-        <w:t>Control</w:t>
-      </w:r>
-      <w:r>
-        <w:t xml:space="preserve"> </w:t>
-      </w:r>
-      <w:r>
-        <w:t>de pagos y reportes básicos.</w:t>
+        <w:t>Control y reportes básicos.</w:t>
       </w:r>
     </w:p>
     <w:p>
@@ -351,16 +345,70 @@
             <w:tcW w:w="5504" w:type="dxa"/>
           </w:tcPr>
           <w:p>
-            <w:r>
-              <w:t>Plataforma Web Full-</w:t>
-            </w:r>
+            <w:pPr>
+              <w:rPr>
+                <w:lang w:val="en-US"/>
+              </w:rPr>
+            </w:pPr>
+            <w:r>
+              <w:rPr>
+                <w:lang w:val="en-US"/>
+              </w:rPr>
+              <w:t>Plataforma Web Full-Stack (SaaS)</w:t>
+            </w:r>
+          </w:p>
+        </w:tc>
+      </w:tr>
+      <w:tr>
+        <w:tc>
+          <w:tcPr>
+            <w:tcW w:w="4986" w:type="dxa"/>
+          </w:tcPr>
+          <w:p>
+            <w:r>
+              <w:t>Arquitectura</w:t>
+            </w:r>
+          </w:p>
+        </w:tc>
+        <w:tc>
+          <w:tcPr>
+            <w:tcW w:w="5504" w:type="dxa"/>
+          </w:tcPr>
+          <w:p>
+            <w:r>
+              <w:t>Microservicios ligeros + API REST</w:t>
+            </w:r>
+          </w:p>
+        </w:tc>
+      </w:tr>
+      <w:tr>
+        <w:tc>
+          <w:tcPr>
+            <w:tcW w:w="4986" w:type="dxa"/>
+          </w:tcPr>
+          <w:p>
             <w:proofErr w:type="spellStart"/>
             <w:r>
-              <w:t>Stack</w:t>
+              <w:t>Frontend</w:t>
             </w:r>
             <w:proofErr w:type="spellEnd"/>
-            <w:r>
-              <w:t xml:space="preserve"> (SaaS)</w:t>
+          </w:p>
+        </w:tc>
+        <w:tc>
+          <w:tcPr>
+            <w:tcW w:w="5504" w:type="dxa"/>
+          </w:tcPr>
+          <w:p>
+            <w:pPr>
+              <w:rPr>
+                <w:lang w:val="en-US"/>
+              </w:rPr>
+            </w:pPr>
+            <w:r>
+              <w:rPr>
+                <w:lang w:val="en-US"/>
+              </w:rPr>
+              <w:t>React.js / Next.js, HTML5, CSS3, Tailwind</w:t>
             </w:r>
           </w:p>
         </w:tc>
@@ -371,9 +419,11 @@
             <w:tcW w:w="4986" w:type="dxa"/>
           </w:tcPr>
           <w:p>
-            <w:r>
-              <w:t>Arquitectura</w:t>
-            </w:r>
+            <w:proofErr w:type="spellStart"/>
+            <w:r>
+              <w:t>Backend</w:t>
+            </w:r>
+            <w:proofErr w:type="spellEnd"/>
           </w:p>
         </w:tc>
         <w:tc>
@@ -382,7 +432,15 @@
           </w:tcPr>
           <w:p>
             <w:r>
-              <w:t>Microservicios ligeros + API REST</w:t>
+              <w:t>Python (</w:t>
+            </w:r>
+            <w:proofErr w:type="spellStart"/>
+            <w:r>
+              <w:t>FastAPI</w:t>
+            </w:r>
+            <w:proofErr w:type="spellEnd"/>
+            <w:r>
+              <w:t>) o Node.js (Express)</w:t>
             </w:r>
           </w:p>
         </w:tc>
@@ -393,26 +451,98 @@
             <w:tcW w:w="4986" w:type="dxa"/>
           </w:tcPr>
           <w:p>
+            <w:r>
+              <w:t>Base de datos</w:t>
+            </w:r>
+          </w:p>
+        </w:tc>
+        <w:tc>
+          <w:tcPr>
+            <w:tcW w:w="5504" w:type="dxa"/>
+          </w:tcPr>
+          <w:p>
+            <w:r>
+              <w:t>PostgreSQL administrado (preferido) / MySQL</w:t>
+            </w:r>
+          </w:p>
+        </w:tc>
+      </w:tr>
+      <w:tr>
+        <w:tc>
+          <w:tcPr>
+            <w:tcW w:w="4986" w:type="dxa"/>
+          </w:tcPr>
+          <w:p>
+            <w:r>
+              <w:t>Autenticación</w:t>
+            </w:r>
+          </w:p>
+        </w:tc>
+        <w:tc>
+          <w:tcPr>
+            <w:tcW w:w="5504" w:type="dxa"/>
+          </w:tcPr>
+          <w:p>
+            <w:r>
+              <w:t>JWT, OAuth2, opción MFA</w:t>
+            </w:r>
+          </w:p>
+        </w:tc>
+      </w:tr>
+      <w:tr>
+        <w:tc>
+          <w:tcPr>
+            <w:tcW w:w="4986" w:type="dxa"/>
+          </w:tcPr>
+          <w:p>
+            <w:r>
+              <w:t>Servicios externos</w:t>
+            </w:r>
+          </w:p>
+        </w:tc>
+        <w:tc>
+          <w:tcPr>
+            <w:tcW w:w="5504" w:type="dxa"/>
+          </w:tcPr>
+          <w:p>
+            <w:r>
+              <w:t xml:space="preserve">Google </w:t>
+            </w:r>
             <w:proofErr w:type="spellStart"/>
             <w:r>
-              <w:t>Frontend</w:t>
+              <w:t>Maps</w:t>
             </w:r>
             <w:proofErr w:type="spellEnd"/>
           </w:p>
         </w:tc>
+      </w:tr>
+      <w:tr>
+        <w:tc>
+          <w:tcPr>
+            <w:tcW w:w="4986" w:type="dxa"/>
+          </w:tcPr>
+          <w:p>
+            <w:r>
+              <w:t>Licenciamiento</w:t>
+            </w:r>
+          </w:p>
+        </w:tc>
         <w:tc>
           <w:tcPr>
             <w:tcW w:w="5504" w:type="dxa"/>
           </w:tcPr>
           <w:p>
             <w:r>
-              <w:t xml:space="preserve">React.js / Next.js, HTML5, CSS3, </w:t>
+              <w:t xml:space="preserve">Open </w:t>
             </w:r>
             <w:proofErr w:type="spellStart"/>
             <w:r>
-              <w:t>Tailwind</w:t>
+              <w:t>Source</w:t>
             </w:r>
             <w:proofErr w:type="spellEnd"/>
+            <w:r>
+              <w:t xml:space="preserve"> + desarrollo propio</w:t>
+            </w:r>
           </w:p>
         </w:tc>
       </w:tr>
@@ -422,11 +552,9 @@
             <w:tcW w:w="4986" w:type="dxa"/>
           </w:tcPr>
           <w:p>
-            <w:proofErr w:type="spellStart"/>
-            <w:r>
-              <w:t>Backend</w:t>
-            </w:r>
-            <w:proofErr w:type="spellEnd"/>
+            <w:r>
+              <w:t>Requisitos mínimos del servidor</w:t>
+            </w:r>
           </w:p>
         </w:tc>
         <w:tc>
@@ -434,171 +562,16 @@
             <w:tcW w:w="5504" w:type="dxa"/>
           </w:tcPr>
           <w:p>
-            <w:r>
-              <w:t>Python (</w:t>
-            </w:r>
-            <w:proofErr w:type="spellStart"/>
-            <w:r>
-              <w:t>FastAPI</w:t>
-            </w:r>
-            <w:proofErr w:type="spellEnd"/>
-            <w:r>
-              <w:t>) o Node.js (Express)</w:t>
-            </w:r>
-          </w:p>
-        </w:tc>
-      </w:tr>
-      <w:tr>
-        <w:tc>
-          <w:tcPr>
-            <w:tcW w:w="4986" w:type="dxa"/>
-          </w:tcPr>
-          <w:p>
-            <w:r>
-              <w:t>Base de datos</w:t>
-            </w:r>
-          </w:p>
-        </w:tc>
-        <w:tc>
-          <w:tcPr>
-            <w:tcW w:w="5504" w:type="dxa"/>
-          </w:tcPr>
-          <w:p>
-            <w:r>
-              <w:t>PostgreSQL administrado (preferido) / MySQL</w:t>
-            </w:r>
-          </w:p>
-        </w:tc>
-      </w:tr>
-      <w:tr>
-        <w:tc>
-          <w:tcPr>
-            <w:tcW w:w="4986" w:type="dxa"/>
-          </w:tcPr>
-          <w:p>
-            <w:r>
-              <w:t>Autenticación</w:t>
-            </w:r>
-          </w:p>
-        </w:tc>
-        <w:tc>
-          <w:tcPr>
-            <w:tcW w:w="5504" w:type="dxa"/>
-          </w:tcPr>
-          <w:p>
-            <w:r>
-              <w:t>JWT, OAuth2, opción MFA</w:t>
-            </w:r>
-          </w:p>
-        </w:tc>
-      </w:tr>
-      <w:tr>
-        <w:tc>
-          <w:tcPr>
-            <w:tcW w:w="4986" w:type="dxa"/>
-          </w:tcPr>
-          <w:p>
-            <w:r>
-              <w:t>Servicios externos</w:t>
-            </w:r>
-          </w:p>
-        </w:tc>
-        <w:tc>
-          <w:tcPr>
-            <w:tcW w:w="5504" w:type="dxa"/>
-          </w:tcPr>
-          <w:p>
-            <w:r>
-              <w:t>Pasarelas de pago (</w:t>
-            </w:r>
-            <w:proofErr w:type="spellStart"/>
-            <w:r>
-              <w:t>Nequi</w:t>
-            </w:r>
-            <w:proofErr w:type="spellEnd"/>
-            <w:r>
-              <w:t xml:space="preserve">, </w:t>
-            </w:r>
-            <w:proofErr w:type="spellStart"/>
-            <w:r>
-              <w:t>Daviplata</w:t>
-            </w:r>
-            <w:proofErr w:type="spellEnd"/>
-            <w:r>
-              <w:t xml:space="preserve">, </w:t>
-            </w:r>
-            <w:proofErr w:type="spellStart"/>
-            <w:r>
-              <w:t>Stripe</w:t>
-            </w:r>
-            <w:proofErr w:type="spellEnd"/>
-            <w:r>
-              <w:t xml:space="preserve">), Google </w:t>
-            </w:r>
-            <w:proofErr w:type="spellStart"/>
-            <w:r>
-              <w:t>Maps</w:t>
-            </w:r>
-            <w:proofErr w:type="spellEnd"/>
-          </w:p>
-        </w:tc>
-      </w:tr>
-      <w:tr>
-        <w:tc>
-          <w:tcPr>
-            <w:tcW w:w="4986" w:type="dxa"/>
-          </w:tcPr>
-          <w:p>
-            <w:r>
-              <w:t>Licenciamiento</w:t>
-            </w:r>
-          </w:p>
-        </w:tc>
-        <w:tc>
-          <w:tcPr>
-            <w:tcW w:w="5504" w:type="dxa"/>
-          </w:tcPr>
-          <w:p>
-            <w:r>
-              <w:t xml:space="preserve">Open </w:t>
-            </w:r>
-            <w:proofErr w:type="spellStart"/>
-            <w:r>
-              <w:t>Source</w:t>
-            </w:r>
-            <w:proofErr w:type="spellEnd"/>
-            <w:r>
-              <w:t xml:space="preserve"> + desarrollo propio</w:t>
-            </w:r>
-          </w:p>
-        </w:tc>
-      </w:tr>
-      <w:tr>
-        <w:tc>
-          <w:tcPr>
-            <w:tcW w:w="4986" w:type="dxa"/>
-          </w:tcPr>
-          <w:p>
-            <w:r>
-              <w:t>Requisitos mínimos del servidor</w:t>
-            </w:r>
-          </w:p>
-        </w:tc>
-        <w:tc>
-          <w:tcPr>
-            <w:tcW w:w="5504" w:type="dxa"/>
-          </w:tcPr>
-          <w:p>
-            <w:r>
-              <w:t xml:space="preserve">2 </w:t>
-            </w:r>
-            <w:proofErr w:type="spellStart"/>
-            <w:r>
-              <w:t>vCPU</w:t>
-            </w:r>
-            <w:proofErr w:type="spellEnd"/>
-            <w:r>
-              <w:t>, 4 GB RAM, 60 GB SSD</w:t>
+            <w:pPr>
+              <w:rPr>
+                <w:lang w:val="en-US"/>
+              </w:rPr>
+            </w:pPr>
+            <w:r>
+              <w:rPr>
+                <w:lang w:val="en-US"/>
+              </w:rPr>
+              <w:t>2 vCPU, 4 GB RAM, 60 GB SSD</w:t>
             </w:r>
           </w:p>
         </w:tc>
@@ -1017,27 +990,44 @@
             <w:tcW w:w="5504" w:type="dxa"/>
           </w:tcPr>
           <w:p>
-            <w:r>
-              <w:t xml:space="preserve">Hostinger, </w:t>
-            </w:r>
+            <w:pPr>
+              <w:rPr>
+                <w:lang w:val="en-US"/>
+              </w:rPr>
+            </w:pPr>
             <w:proofErr w:type="spellStart"/>
             <w:r>
-              <w:t>HostGator</w:t>
+              <w:rPr>
+                <w:lang w:val="en-US"/>
+              </w:rPr>
+              <w:t>Hostinger</w:t>
             </w:r>
             <w:proofErr w:type="spellEnd"/>
             <w:r>
-              <w:t xml:space="preserve">, AWS </w:t>
+              <w:rPr>
+                <w:lang w:val="en-US"/>
+              </w:rPr>
+              <w:t xml:space="preserve">, HostGator, AWS </w:t>
             </w:r>
             <w:proofErr w:type="spellStart"/>
             <w:r>
+              <w:rPr>
+                <w:lang w:val="en-US"/>
+              </w:rPr>
               <w:t>Lightsail</w:t>
             </w:r>
             <w:proofErr w:type="spellEnd"/>
             <w:r>
+              <w:rPr>
+                <w:lang w:val="en-US"/>
+              </w:rPr>
               <w:t xml:space="preserve">, Google Cloud, </w:t>
             </w:r>
             <w:proofErr w:type="spellStart"/>
             <w:r>
+              <w:rPr>
+                <w:lang w:val="en-US"/>
+              </w:rPr>
               <w:t>DigitalOcean</w:t>
             </w:r>
             <w:proofErr w:type="spellEnd"/>
@@ -1045,7 +1035,13 @@
         </w:tc>
       </w:tr>
     </w:tbl>
-    <w:p/>
+    <w:p>
+      <w:pPr>
+        <w:rPr>
+          <w:lang w:val="en-US"/>
+        </w:rPr>
+      </w:pPr>
+    </w:p>
     <w:p>
       <w:r>
         <w:t>4. Ficha Técnica de Servicios Cloud y Profesionales</w:t>
@@ -1261,7 +1257,7 @@
           </w:tcPr>
           <w:p>
             <w:r>
-              <w:t>Pasarelas de pago, mapas, notificaciones</w:t>
+              <w:t>mapas, notificaciones</w:t>
             </w:r>
           </w:p>
         </w:tc>
@@ -1362,14 +1358,7 @@
     <w:p>
       <w:pPr>
         <w:pStyle w:val="Prrafodelista"/>
-        <w:numPr>
-          <w:ilvl w:val="0"/>
-          <w:numId w:val="4"/>
-        </w:numPr>
-      </w:pPr>
-      <w:r>
-        <w:t>Integración con pagos digitales.</w:t>
-      </w:r>
+      </w:pPr>
     </w:p>
     <w:p/>
     <w:p/>
@@ -1626,7 +1615,7 @@
       </w:r>
       <w:proofErr w:type="spellEnd"/>
       <w:r>
-        <w:t xml:space="preserve"> para eventos de reservas o pagos.</w:t>
+        <w:t xml:space="preserve"> para eventos de reservas</w:t>
       </w:r>
     </w:p>
     <w:p>
@@ -1638,27 +1627,19 @@
         </w:numPr>
       </w:pPr>
       <w:r>
-        <w:t xml:space="preserve">Integración con </w:t>
+        <w:t xml:space="preserve">Google </w:t>
       </w:r>
       <w:proofErr w:type="spellStart"/>
       <w:r>
-        <w:t>Nequi</w:t>
+        <w:t>Maps</w:t>
       </w:r>
       <w:proofErr w:type="spellEnd"/>
       <w:r>
-        <w:t>/</w:t>
+        <w:t xml:space="preserve"> </w:t>
       </w:r>
       <w:proofErr w:type="spellStart"/>
       <w:r>
-        <w:t>Daviplata</w:t>
-      </w:r>
-      <w:proofErr w:type="spellEnd"/>
-      <w:r>
-        <w:t>/</w:t>
-      </w:r>
-      <w:proofErr w:type="spellStart"/>
-      <w:r>
-        <w:t>Stripe</w:t>
+        <w:t>Platform</w:t>
       </w:r>
       <w:proofErr w:type="spellEnd"/>
       <w:r>
@@ -1674,39 +1655,13 @@
         </w:numPr>
       </w:pPr>
       <w:r>
-        <w:t xml:space="preserve">Google </w:t>
-      </w:r>
-      <w:proofErr w:type="spellStart"/>
-      <w:r>
-        <w:t>Maps</w:t>
-      </w:r>
-      <w:proofErr w:type="spellEnd"/>
-      <w:r>
-        <w:t xml:space="preserve"> </w:t>
-      </w:r>
-      <w:proofErr w:type="spellStart"/>
-      <w:r>
-        <w:t>Platform</w:t>
-      </w:r>
-      <w:proofErr w:type="spellEnd"/>
-      <w:r>
-        <w:t>.</w:t>
+        <w:t>Módulos desacoplados para microservicios (usuarios, reservas).</w:t>
       </w:r>
     </w:p>
     <w:p>
       <w:pPr>
         <w:pStyle w:val="Prrafodelista"/>
-        <w:numPr>
-          <w:ilvl w:val="0"/>
-          <w:numId w:val="5"/>
-        </w:numPr>
-      </w:pPr>
-      <w:r>
-        <w:t>Módulos desacoplados para microservicios (usuarios, pagos, reservas).</w:t>
-      </w:r>
-      <w:r>
-        <w:t>8. Seguridad – Especificaciones Técnicas</w:t>
-      </w:r>
+      </w:pPr>
     </w:p>
     <w:p>
       <w:r>
@@ -1801,10 +1756,7 @@
     <w:p/>
     <w:p>
       <w:r>
-        <w:t>9. Especificación Económica (Estimado Base)</w:t>
-      </w:r>
-      <w:r>
-        <w:t xml:space="preserve"> </w:t>
+        <w:t xml:space="preserve">9. Especificación Económica (Estimado Base) </w:t>
       </w:r>
       <w:r>
         <w:t>(Valores tentativos según mercado)</w:t>
@@ -2004,38 +1956,6 @@
           </w:p>
         </w:tc>
       </w:tr>
-      <w:tr>
-        <w:tc>
-          <w:tcPr>
-            <w:tcW w:w="2942" w:type="dxa"/>
-          </w:tcPr>
-          <w:p>
-            <w:r>
-              <w:t>Pasarela de pagos</w:t>
-            </w:r>
-          </w:p>
-        </w:tc>
-        <w:tc>
-          <w:tcPr>
-            <w:tcW w:w="2943" w:type="dxa"/>
-          </w:tcPr>
-          <w:p>
-            <w:r>
-              <w:t>Comisión por transacción</w:t>
-            </w:r>
-          </w:p>
-        </w:tc>
-        <w:tc>
-          <w:tcPr>
-            <w:tcW w:w="2943" w:type="dxa"/>
-          </w:tcPr>
-          <w:p>
-            <w:r>
-              <w:t>OPEX</w:t>
-            </w:r>
-          </w:p>
-        </w:tc>
-      </w:tr>
     </w:tbl>
     <w:p/>
     <w:p>
@@ -2057,7 +1977,6 @@
     <w:p/>
     <w:p>
       <w:r>
-        <w:lastRenderedPageBreak/>
         <w:t>10. Estado Actual</w:t>
       </w:r>
     </w:p>
@@ -2070,6 +1989,7 @@
         </w:numPr>
       </w:pPr>
       <w:r>
+        <w:lastRenderedPageBreak/>
         <w:t>Arquitectura definida y documentada.</w:t>
       </w:r>
     </w:p>
@@ -3663,6 +3583,7 @@
   <w:style w:type="character" w:default="1" w:styleId="Fuentedeprrafopredeter">
     <w:name w:val="Default Paragraph Font"/>
     <w:uiPriority w:val="1"/>
+    <w:semiHidden/>
     <w:unhideWhenUsed/>
   </w:style>
   <w:style w:type="table" w:default="1" w:styleId="Tablanormal">

</xml_diff>